<commit_message>
este proyecto se me fue de la manos
</commit_message>
<xml_diff>
--- a/diagrams/documentation.docx
+++ b/diagrams/documentation.docx
@@ -49,7 +49,26 @@
         <w:rPr>
           <w:lang w:val="es-CO"/>
         </w:rPr>
-        <w:t xml:space="preserve"> una ruta con sus acompañantes, ha estos se le asigne un equipamiento necesario según su ruta, y estos datos sean almacenados en una base de datos. El software debe generar informes e actualizar inventario de equipamiento.</w:t>
+        <w:t xml:space="preserve"> una ruta con sus ac</w:t>
+      </w:r>
+      <w:r>
+        <w:rPr>
+          <w:lang w:val="es-CO"/>
+        </w:rPr>
+        <w:t xml:space="preserve">ompañantes, ha estos se le </w:t>
+      </w:r>
+      <w:r>
+        <w:rPr>
+          <w:u w:val="single"/>
+          <w:lang w:val="es-CO"/>
+        </w:rPr>
+        <w:t>asigna</w:t>
+      </w:r>
+      <w:r>
+        <w:rPr>
+          <w:lang w:val="es-CO"/>
+        </w:rPr>
+        <w:t xml:space="preserve"> un equipamiento necesario según su ruta, y estos datos sean almacenados en una base de datos. El software debe generar informes e actualizar inventario de equipamiento.</w:t>
       </w:r>
     </w:p>
     <w:p>
@@ -140,14 +159,10 @@
         <w:rPr>
           <w:lang w:val="es-CO"/>
         </w:rPr>
-        <w:t xml:space="preserve">El software tendrá autocompletado de los campos. Por ejemplo, ingreso el documento de un cliente, si este existe entonces </w:t>
-      </w:r>
-      <w:r>
-        <w:rPr>
-          <w:lang w:val="es-CO"/>
-        </w:rPr>
-        <w:t>todos los campos se verán rellenados con su información.</w:t>
-      </w:r>
+        <w:t>La ruta posee una duración….</w:t>
+      </w:r>
+      <w:bookmarkStart w:id="0" w:name="_GoBack"/>
+      <w:bookmarkEnd w:id="0"/>
     </w:p>
     <w:p>
       <w:pPr>
@@ -164,7 +179,13 @@
         <w:rPr>
           <w:lang w:val="es-CO"/>
         </w:rPr>
-        <w:t>Los empleados cuentan con su información personal, y un usuario y contraseña para administrar el software.</w:t>
+        <w:t xml:space="preserve">El software tendrá autocompletado de los campos. Por ejemplo, ingreso el documento de un cliente, si este existe entonces </w:t>
+      </w:r>
+      <w:r>
+        <w:rPr>
+          <w:lang w:val="es-CO"/>
+        </w:rPr>
+        <w:t>todos los campos se verán rellenados con su información.</w:t>
       </w:r>
     </w:p>
     <w:p>
@@ -182,7 +203,7 @@
         <w:rPr>
           <w:lang w:val="es-CO"/>
         </w:rPr>
-        <w:t>Habrá un súper administrador quien tiene control total del programa y puede borrar administradores o cambiar sus datos.</w:t>
+        <w:t>Los empleados cuentan con su información personal, y un usuario y contraseña para administrar el software.</w:t>
       </w:r>
     </w:p>
     <w:p>
@@ -200,13 +221,7 @@
         <w:rPr>
           <w:lang w:val="es-CO"/>
         </w:rPr>
-        <w:t xml:space="preserve">El programa tendrá una sección donde ver los informes de </w:t>
-      </w:r>
-      <w:r>
-        <w:rPr>
-          <w:lang w:val="es-CO"/>
-        </w:rPr>
-        <w:t>la base de datos.</w:t>
+        <w:t>Habrá un súper administrador quien tiene control total del programa y puede borrar administradores o cambiar sus datos.</w:t>
       </w:r>
     </w:p>
     <w:p>
@@ -224,7 +239,13 @@
         <w:rPr>
           <w:lang w:val="es-CO"/>
         </w:rPr>
-        <w:t>Añadirá nuevos servicios o equipamiento a la base de datos.</w:t>
+        <w:t xml:space="preserve">El programa tendrá una sección donde ver los informes de </w:t>
+      </w:r>
+      <w:r>
+        <w:rPr>
+          <w:lang w:val="es-CO"/>
+        </w:rPr>
+        <w:t>la base de datos.</w:t>
       </w:r>
     </w:p>
     <w:p>
@@ -242,7 +263,7 @@
         <w:rPr>
           <w:lang w:val="es-CO"/>
         </w:rPr>
-        <w:t>El programa tendrá la opción de poder manipularse solo con entrada a teclado.</w:t>
+        <w:t>Añadirá nuevos servicios o equipamiento a la base de datos.</w:t>
       </w:r>
     </w:p>
     <w:p>
@@ -260,15 +281,25 @@
         <w:rPr>
           <w:lang w:val="es-CO"/>
         </w:rPr>
-        <w:t>Se podrá pasar entre pestañas sin perder los datos que hayan tenido con anterioridad</w:t>
-      </w:r>
-      <w:bookmarkStart w:id="0" w:name="_GoBack"/>
-      <w:bookmarkEnd w:id="0"/>
-      <w:r>
-        <w:rPr>
-          <w:lang w:val="es-CO"/>
-        </w:rPr>
-        <w:t>.</w:t>
+        <w:t>El programa tendrá la opción de poder manipularse solo con entrada a teclado.</w:t>
+      </w:r>
+    </w:p>
+    <w:p>
+      <w:pPr>
+        <w:pStyle w:val="Prrafodelista"/>
+        <w:numPr>
+          <w:ilvl w:val="0"/>
+          <w:numId w:val="1"/>
+        </w:numPr>
+        <w:rPr>
+          <w:lang w:val="es-CO"/>
+        </w:rPr>
+      </w:pPr>
+      <w:r>
+        <w:rPr>
+          <w:lang w:val="es-CO"/>
+        </w:rPr>
+        <w:t>Se podrá pasar entre pestañas sin perder los datos que hayan tenido con anterioridad.</w:t>
       </w:r>
     </w:p>
     <w:sectPr>

</xml_diff>